<commit_message>
Popup is added to one layer
</commit_message>
<xml_diff>
--- a/UtDataBase/documents/design/UtahWellsDB.docx
+++ b/UtDataBase/documents/design/UtahWellsDB.docx
@@ -3803,8 +3803,111 @@
         <w:rPr>
           <w:lang w:val="en-US"/>
         </w:rPr>
-        <w:t>Figure 2.7 User interface design for UtahWellsDB.</w:t>
+        <w:t>Figure 2.7 User interface design for UtahWellsDB</w:t>
       </w:r>
+      <w:r>
+        <w:rPr>
+          <w:lang w:val="en-US"/>
+        </w:rPr>
+        <w:t xml:space="preserve"> (0414)</w:t>
+      </w:r>
+      <w:r>
+        <w:rPr>
+          <w:lang w:val="en-US"/>
+        </w:rPr>
+        <w:t>.</w:t>
+      </w:r>
+    </w:p>
+    <w:p>
+      <w:pPr>
+        <w:rPr>
+          <w:lang w:val="en-US"/>
+        </w:rPr>
+      </w:pPr>
+      <w:r>
+        <w:rPr>
+          <w:noProof/>
+        </w:rPr>
+        <w:drawing>
+          <wp:inline distT="0" distB="0" distL="0" distR="0" wp14:anchorId="56D5B0A0" wp14:editId="28D41020">
+            <wp:extent cx="5943600" cy="3509645"/>
+            <wp:effectExtent l="0" t="0" r="0" b="0"/>
+            <wp:docPr id="8" name="Picture 8" descr="Map&#10;&#10;Description automatically generated"/>
+            <wp:cNvGraphicFramePr>
+              <a:graphicFrameLocks xmlns:a="http://schemas.openxmlformats.org/drawingml/2006/main" noChangeAspect="1"/>
+            </wp:cNvGraphicFramePr>
+            <a:graphic xmlns:a="http://schemas.openxmlformats.org/drawingml/2006/main">
+              <a:graphicData uri="http://schemas.openxmlformats.org/drawingml/2006/picture">
+                <pic:pic xmlns:pic="http://schemas.openxmlformats.org/drawingml/2006/picture">
+                  <pic:nvPicPr>
+                    <pic:cNvPr id="8" name="Picture 8" descr="Map&#10;&#10;Description automatically generated"/>
+                    <pic:cNvPicPr/>
+                  </pic:nvPicPr>
+                  <pic:blipFill>
+                    <a:blip r:embed="rId19"/>
+                    <a:stretch>
+                      <a:fillRect/>
+                    </a:stretch>
+                  </pic:blipFill>
+                  <pic:spPr>
+                    <a:xfrm>
+                      <a:off x="0" y="0"/>
+                      <a:ext cx="5943600" cy="3509645"/>
+                    </a:xfrm>
+                    <a:prstGeom prst="rect">
+                      <a:avLst/>
+                    </a:prstGeom>
+                  </pic:spPr>
+                </pic:pic>
+              </a:graphicData>
+            </a:graphic>
+          </wp:inline>
+        </w:drawing>
+      </w:r>
+    </w:p>
+    <w:p>
+      <w:pPr>
+        <w:rPr>
+          <w:lang w:val="en-US"/>
+        </w:rPr>
+      </w:pPr>
+      <w:r>
+        <w:rPr>
+          <w:lang w:val="en-US"/>
+        </w:rPr>
+        <w:t>Figure 2.</w:t>
+      </w:r>
+      <w:r>
+        <w:rPr>
+          <w:lang w:val="en-US"/>
+        </w:rPr>
+        <w:t>8</w:t>
+      </w:r>
+      <w:r>
+        <w:rPr>
+          <w:lang w:val="en-US"/>
+        </w:rPr>
+        <w:t xml:space="preserve"> User interface design for UtahWellsDB (04</w:t>
+      </w:r>
+      <w:r>
+        <w:rPr>
+          <w:lang w:val="en-US"/>
+        </w:rPr>
+        <w:t>28</w:t>
+      </w:r>
+      <w:r>
+        <w:rPr>
+          <w:lang w:val="en-US"/>
+        </w:rPr>
+        <w:t>).</w:t>
+      </w:r>
+    </w:p>
+    <w:p>
+      <w:pPr>
+        <w:rPr>
+          <w:lang w:val="en-US"/>
+        </w:rPr>
+      </w:pPr>
     </w:p>
     <w:p>
       <w:pPr>
@@ -3825,6 +3928,7 @@
         <w:rPr>
           <w:lang w:val="en-US"/>
         </w:rPr>
+        <w:lastRenderedPageBreak/>
         <w:t>2.8 Function for each Element</w:t>
       </w:r>
       <w:bookmarkEnd w:id="14"/>
@@ -4324,7 +4428,6 @@
               <w:rPr>
                 <w:lang w:val="en-US"/>
               </w:rPr>
-              <w:lastRenderedPageBreak/>
               <w:t>alertIconDiv</w:t>
             </w:r>
           </w:p>
@@ -5004,6 +5107,7 @@
               <w:rPr>
                 <w:lang w:val="en-US"/>
               </w:rPr>
+              <w:lastRenderedPageBreak/>
               <w:t>tableSearch</w:t>
             </w:r>
           </w:p>
@@ -5751,14 +5855,7 @@
               <w:rPr>
                 <w:lang w:val="en-US"/>
               </w:rPr>
-              <w:t xml:space="preserve">Select API10 </w:t>
-            </w:r>
-            <w:r>
-              <w:rPr>
-                <w:lang w:val="en-US"/>
-              </w:rPr>
-              <w:lastRenderedPageBreak/>
-              <w:t>operation (like or =)</w:t>
+              <w:t>Select API10 operation (like or =)</w:t>
             </w:r>
           </w:p>
         </w:tc>
@@ -5776,7 +5873,6 @@
               <w:rPr>
                 <w:lang w:val="en-US"/>
               </w:rPr>
-              <w:lastRenderedPageBreak/>
               <w:t>onchange="opSelectionChanged(this);"</w:t>
             </w:r>
           </w:p>
@@ -6135,7 +6231,14 @@
               <w:rPr>
                 <w:lang w:val="en-US"/>
               </w:rPr>
-              <w:t>Get user input for well name search value</w:t>
+              <w:t xml:space="preserve">Get user input for well name </w:t>
+            </w:r>
+            <w:r>
+              <w:rPr>
+                <w:lang w:val="en-US"/>
+              </w:rPr>
+              <w:lastRenderedPageBreak/>
+              <w:t>search value</w:t>
             </w:r>
           </w:p>
         </w:tc>
@@ -6153,6 +6256,7 @@
               <w:rPr>
                 <w:lang w:val="en-US"/>
               </w:rPr>
+              <w:lastRenderedPageBreak/>
               <w:t>onkeyup="textChanged(this);"</w:t>
             </w:r>
           </w:p>
@@ -6619,7 +6723,6 @@
               <w:rPr>
                 <w:lang w:val="en-US"/>
               </w:rPr>
-              <w:lastRenderedPageBreak/>
               <w:t>addressIcon</w:t>
             </w:r>
           </w:p>
@@ -6992,6 +7095,7 @@
               <w:rPr>
                 <w:lang w:val="en-US"/>
               </w:rPr>
+              <w:lastRenderedPageBreak/>
               <w:t>activePointSelectIcon</w:t>
             </w:r>
           </w:p>
@@ -7253,7 +7357,6 @@
               <w:rPr>
                 <w:lang w:val="en-US"/>
               </w:rPr>
-              <w:lastRenderedPageBreak/>
               <w:t>deactivateRectangleSelectIcon</w:t>
             </w:r>
           </w:p>
@@ -7543,7 +7646,14 @@
               <w:rPr>
                 <w:lang w:val="en-US"/>
               </w:rPr>
-              <w:t>Choose feature from the selected layers that are within certain distance from the selected feature</w:t>
+              <w:t xml:space="preserve">Choose feature from </w:t>
+            </w:r>
+            <w:r>
+              <w:rPr>
+                <w:lang w:val="en-US"/>
+              </w:rPr>
+              <w:lastRenderedPageBreak/>
+              <w:t>the selected layers that are within certain distance from the selected feature</w:t>
             </w:r>
           </w:p>
         </w:tc>
@@ -7572,6 +7682,7 @@
                 <w:szCs w:val="21"/>
                 <w:lang w:val="en-US"/>
               </w:rPr>
+              <w:lastRenderedPageBreak/>
               <w:t>onclick</w:t>
             </w:r>
             <w:r>
@@ -7779,6 +7890,7 @@
               <w:rPr>
                 <w:lang w:val="en-US"/>
               </w:rPr>
+              <w:lastRenderedPageBreak/>
               <w:t>bufferHideIcon</w:t>
             </w:r>
           </w:p>
@@ -8341,7 +8453,6 @@
                 <w:szCs w:val="21"/>
                 <w:lang w:val="en-US"/>
               </w:rPr>
-              <w:lastRenderedPageBreak/>
               <w:t>activeMeasureDistanceIcon</w:t>
             </w:r>
           </w:p>
@@ -9484,6 +9595,7 @@
                 <w:szCs w:val="21"/>
                 <w:lang w:val="en-US"/>
               </w:rPr>
+              <w:lastRenderedPageBreak/>
               <w:t>deactivateMeasureAreaIcon</w:t>
             </w:r>
           </w:p>
@@ -10946,7 +11058,6 @@
                 <w:szCs w:val="21"/>
                 <w:lang w:val="en-US"/>
               </w:rPr>
-              <w:lastRenderedPageBreak/>
               <w:t>layersHideIcon</w:t>
             </w:r>
           </w:p>
@@ -12477,6 +12588,7 @@
         <w:rPr>
           <w:lang w:val="en-US"/>
         </w:rPr>
+        <w:lastRenderedPageBreak/>
         <w:t>2.</w:t>
       </w:r>
       <w:r>
@@ -12730,8 +12842,8 @@
       </w:pPr>
     </w:p>
     <w:sectPr>
-      <w:footerReference w:type="even" r:id="rId19"/>
-      <w:footerReference w:type="default" r:id="rId20"/>
+      <w:footerReference w:type="even" r:id="rId20"/>
+      <w:footerReference w:type="default" r:id="rId21"/>
       <w:pgSz w:w="12240" w:h="15840"/>
       <w:pgMar w:top="1440" w:right="1440" w:bottom="1440" w:left="1440" w:header="720" w:footer="720" w:gutter="0"/>
       <w:pgNumType w:start="1"/>
@@ -13529,7 +13641,7 @@
   <w:style w:type="paragraph" w:default="1" w:styleId="Normal">
     <w:name w:val="Normal"/>
     <w:qFormat/>
-    <w:rsid w:val="00360F9A"/>
+    <w:rsid w:val="004A0A08"/>
     <w:pPr>
       <w:jc w:val="both"/>
     </w:pPr>

</xml_diff>